<commit_message>
In coupling calculations, starting time is made optional
</commit_message>
<xml_diff>
--- a/examples/gold_coupling_parameter_calculation/XTANT-3_Instructions_gold_coupling.docx
+++ b/examples/gold_coupling_parameter_calculation/XTANT-3_Instructions_gold_coupling.docx
@@ -577,10 +577,7 @@
         <w:jc w:val="both"/>
       </w:pPr>
       <w:r>
-        <w:t xml:space="preserve">Run it in the command line with the </w:t>
-      </w:r>
-      <w:r>
-        <w:t>arguments:</w:t>
+        <w:t>Run the post-analysis program:</w:t>
       </w:r>
     </w:p>
     <w:p>
@@ -588,39 +585,12 @@
         <w:pStyle w:val="ListParagraph"/>
         <w:spacing w:before="120" w:after="240" w:line="276" w:lineRule="auto"/>
         <w:jc w:val="both"/>
+      </w:pPr>
+      <w:r>
         <w:rPr>
           <w:color w:val="0070C0"/>
         </w:rPr>
-      </w:pPr>
-      <w:r>
-        <w:rPr>
-          <w:color w:val="0070C0"/>
-        </w:rPr>
-        <w:t xml:space="preserve">XTANT_coupling_parameter.exe </w:t>
-      </w:r>
-      <w:r>
-        <w:rPr>
-          <w:color w:val="0070C0"/>
-        </w:rPr>
-        <w:t xml:space="preserve"> </w:t>
-      </w:r>
-      <w:r>
-        <w:rPr>
-          <w:color w:val="0070C0"/>
-        </w:rPr>
-        <w:t xml:space="preserve">-25 </w:t>
-      </w:r>
-      <w:r>
-        <w:rPr>
-          <w:color w:val="0070C0"/>
-        </w:rPr>
-        <w:t xml:space="preserve"> </w:t>
-      </w:r>
-      <w:r>
-        <w:rPr>
-          <w:color w:val="0070C0"/>
-        </w:rPr>
-        <w:t>30000</w:t>
+        <w:t>XTANT_coupling_parameter.exe</w:t>
       </w:r>
     </w:p>
     <w:p>
@@ -630,7 +600,77 @@
         <w:jc w:val="both"/>
       </w:pPr>
       <w:r>
-        <w:t xml:space="preserve">Which will use the data after -25 fs (excluding the earlier time with the relaxation of the atomic ensemble, and only including time with the laser pulse is present, hence with evolving the electronic temperature), and create the files with coupling parameter as the function of the electronic temperature up to the temperatures of 30000. Note that this maximal temperature is defined by the absorbed dose in the input-file – it cannot create electronic temperature higher than those reached in the dynamical simulations; if you need higher temperatures, increase the dose in </w:t>
+        <w:t xml:space="preserve">You may also run it in </w:t>
+      </w:r>
+      <w:r>
+        <w:t xml:space="preserve">the command line with the </w:t>
+      </w:r>
+      <w:r>
+        <w:t xml:space="preserve">optional </w:t>
+      </w:r>
+      <w:r>
+        <w:t>arguments:</w:t>
+      </w:r>
+    </w:p>
+    <w:p>
+      <w:pPr>
+        <w:pStyle w:val="ListParagraph"/>
+        <w:spacing w:before="120" w:after="240" w:line="276" w:lineRule="auto"/>
+        <w:jc w:val="both"/>
+        <w:rPr>
+          <w:color w:val="0070C0"/>
+        </w:rPr>
+      </w:pPr>
+      <w:proofErr w:type="gramStart"/>
+      <w:r>
+        <w:rPr>
+          <w:color w:val="0070C0"/>
+        </w:rPr>
+        <w:t xml:space="preserve">XTANT_coupling_parameter.exe </w:t>
+      </w:r>
+      <w:r>
+        <w:rPr>
+          <w:color w:val="0070C0"/>
+        </w:rPr>
+        <w:t xml:space="preserve"> </w:t>
+      </w:r>
+      <w:r>
+        <w:rPr>
+          <w:color w:val="0070C0"/>
+        </w:rPr>
+        <w:t>-</w:t>
+      </w:r>
+      <w:proofErr w:type="gramEnd"/>
+      <w:r>
+        <w:rPr>
+          <w:color w:val="0070C0"/>
+        </w:rPr>
+        <w:t xml:space="preserve">25 </w:t>
+      </w:r>
+      <w:r>
+        <w:rPr>
+          <w:color w:val="0070C0"/>
+        </w:rPr>
+        <w:t xml:space="preserve"> </w:t>
+      </w:r>
+      <w:r>
+        <w:rPr>
+          <w:color w:val="0070C0"/>
+        </w:rPr>
+        <w:t>30000</w:t>
+      </w:r>
+    </w:p>
+    <w:p>
+      <w:pPr>
+        <w:pStyle w:val="ListParagraph"/>
+        <w:spacing w:before="120" w:after="240" w:line="276" w:lineRule="auto"/>
+        <w:jc w:val="both"/>
+      </w:pPr>
+      <w:r>
+        <w:t>w</w:t>
+      </w:r>
+      <w:r>
+        <w:t xml:space="preserve">hich will use the data after -25 fs (excluding the earlier time with the relaxation of the atomic ensemble, and only including time with the laser pulse is present, hence with evolving the electronic temperature), and create the files with coupling parameter as the function of the electronic temperature up to the temperatures of 30000. Note that this maximal temperature is defined by the absorbed dose in the input-file – it cannot create electronic temperature higher than those reached in the dynamical simulations; if you need higher temperatures, increase the dose in </w:t>
       </w:r>
       <w:r>
         <w:rPr>

</xml_diff>